<commit_message>
Updating protein session 2
</commit_message>
<xml_diff>
--- a/Notes/quizzes/session2.docx
+++ b/Notes/quizzes/session2.docx
@@ -166,6 +166,7 @@
           <w:rFonts w:ascii="Helvetica" w:eastAsia="Times New Roman" w:hAnsi="Helvetica" w:cs="Times New Roman"/>
           <w:b/>
           <w:bCs/>
+          <w:color w:val="000000" w:themeColor="text1"/>
           <w:kern w:val="0"/>
           <w:lang w:eastAsia="en-GB"/>
           <w14:ligatures w14:val="none"/>
@@ -176,6 +177,7 @@
           <w:rFonts w:ascii="Helvetica" w:eastAsia="Times New Roman" w:hAnsi="Helvetica" w:cs="Times New Roman"/>
           <w:b/>
           <w:bCs/>
+          <w:color w:val="000000" w:themeColor="text1"/>
           <w:kern w:val="0"/>
           <w:lang w:eastAsia="en-GB"/>
           <w14:ligatures w14:val="none"/>
@@ -187,97 +189,52 @@
           <w:rFonts w:ascii="Helvetica" w:eastAsia="Times New Roman" w:hAnsi="Helvetica" w:cs="Times New Roman"/>
           <w:b/>
           <w:bCs/>
+          <w:color w:val="000000" w:themeColor="text1"/>
           <w:kern w:val="0"/>
           <w:lang w:eastAsia="en-GB"/>
           <w14:ligatures w14:val="none"/>
         </w:rPr>
-        <w:t>Which algorithm is typically used for energy minimi</w:t>
-      </w:r>
-      <w:r>
+        <w:t>In the context of molecular dynamics, what does NVT stand for?</w:t>
+      </w:r>
+    </w:p>
+    <w:p>
+      <w:pPr>
         <w:rPr>
           <w:rFonts w:ascii="Helvetica" w:eastAsia="Times New Roman" w:hAnsi="Helvetica" w:cs="Times New Roman"/>
-          <w:b/>
-          <w:bCs/>
+          <w:color w:val="000000" w:themeColor="text1"/>
           <w:kern w:val="0"/>
           <w:lang w:eastAsia="en-GB"/>
           <w14:ligatures w14:val="none"/>
         </w:rPr>
-        <w:t>s</w:t>
-      </w:r>
+      </w:pPr>
       <w:r>
         <w:rPr>
           <w:rFonts w:ascii="Helvetica" w:eastAsia="Times New Roman" w:hAnsi="Helvetica" w:cs="Times New Roman"/>
-          <w:b/>
-          <w:bCs/>
-          <w:kern w:val="0"/>
-          <w:lang w:eastAsia="en-GB"/>
-          <w14:ligatures w14:val="none"/>
-        </w:rPr>
-        <w:t>ation in GROMACS?</w:t>
-      </w:r>
-    </w:p>
-    <w:p>
-      <w:pPr>
-        <w:rPr>
-          <w:rFonts w:ascii="Helvetica" w:eastAsia="Times New Roman" w:hAnsi="Helvetica" w:cs="Times New Roman"/>
-          <w:kern w:val="0"/>
-          <w:lang w:eastAsia="en-GB"/>
-          <w14:ligatures w14:val="none"/>
-        </w:rPr>
-      </w:pPr>
-      <w:r>
-        <w:rPr>
-          <w:rFonts w:ascii="Helvetica" w:eastAsia="Times New Roman" w:hAnsi="Helvetica" w:cs="Times New Roman"/>
-          <w:kern w:val="0"/>
-          <w:lang w:eastAsia="en-GB"/>
-          <w14:ligatures w14:val="none"/>
-        </w:rPr>
-        <w:t>a) Genetic algorithm</w:t>
-      </w:r>
-    </w:p>
-    <w:p>
-      <w:pPr>
-        <w:rPr>
-          <w:rFonts w:ascii="Helvetica" w:eastAsia="Times New Roman" w:hAnsi="Helvetica" w:cs="Times New Roman"/>
-          <w:kern w:val="0"/>
-          <w:lang w:eastAsia="en-GB"/>
-          <w14:ligatures w14:val="none"/>
-        </w:rPr>
-      </w:pPr>
-      <w:r>
-        <w:rPr>
-          <w:rFonts w:ascii="Helvetica" w:eastAsia="Times New Roman" w:hAnsi="Helvetica" w:cs="Times New Roman"/>
-          <w:kern w:val="0"/>
-          <w:lang w:eastAsia="en-GB"/>
-          <w14:ligatures w14:val="none"/>
-        </w:rPr>
-        <w:t>b) Simulated annealing</w:t>
-      </w:r>
-    </w:p>
-    <w:p>
-      <w:pPr>
-        <w:rPr>
-          <w:rFonts w:ascii="Helvetica" w:eastAsia="Times New Roman" w:hAnsi="Helvetica" w:cs="Times New Roman"/>
-          <w:kern w:val="0"/>
-          <w:lang w:eastAsia="en-GB"/>
-          <w14:ligatures w14:val="none"/>
-        </w:rPr>
-      </w:pPr>
-      <w:r>
-        <w:rPr>
-          <w:rFonts w:ascii="Helvetica" w:eastAsia="Times New Roman" w:hAnsi="Helvetica" w:cs="Times New Roman"/>
+          <w:color w:val="000000" w:themeColor="text1"/>
           <w:kern w:val="0"/>
           <w:highlight w:val="yellow"/>
           <w:lang w:eastAsia="en-GB"/>
           <w14:ligatures w14:val="none"/>
         </w:rPr>
-        <w:t>c) Steepest descent</w:t>
-      </w:r>
-    </w:p>
-    <w:p>
-      <w:pPr>
+        <w:t xml:space="preserve">a) </w:t>
+      </w:r>
+      <w:r>
         <w:rPr>
           <w:rFonts w:ascii="Helvetica" w:eastAsia="Times New Roman" w:hAnsi="Helvetica" w:cs="Times New Roman"/>
+          <w:color w:val="000000" w:themeColor="text1"/>
+          <w:kern w:val="0"/>
+          <w:highlight w:val="yellow"/>
+          <w:lang w:eastAsia="en-GB"/>
+          <w14:ligatures w14:val="none"/>
+        </w:rPr>
+        <w:t>Constant number of particles, volume and temperature</w:t>
+      </w:r>
+    </w:p>
+    <w:p>
+      <w:pPr>
+        <w:rPr>
+          <w:rFonts w:ascii="Helvetica" w:eastAsia="Times New Roman" w:hAnsi="Helvetica" w:cs="Times New Roman"/>
+          <w:color w:val="000000" w:themeColor="text1"/>
           <w:kern w:val="0"/>
           <w:lang w:eastAsia="en-GB"/>
           <w14:ligatures w14:val="none"/>
@@ -286,11 +243,224 @@
       <w:r>
         <w:rPr>
           <w:rFonts w:ascii="Helvetica" w:eastAsia="Times New Roman" w:hAnsi="Helvetica" w:cs="Times New Roman"/>
+          <w:color w:val="000000" w:themeColor="text1"/>
           <w:kern w:val="0"/>
           <w:lang w:eastAsia="en-GB"/>
           <w14:ligatures w14:val="none"/>
         </w:rPr>
-        <w:t>d) Newton's method</w:t>
+        <w:t xml:space="preserve">b) </w:t>
+      </w:r>
+      <w:r>
+        <w:rPr>
+          <w:rFonts w:ascii="Helvetica" w:eastAsia="Times New Roman" w:hAnsi="Helvetica" w:cs="Times New Roman"/>
+          <w:color w:val="000000" w:themeColor="text1"/>
+          <w:kern w:val="0"/>
+          <w:lang w:eastAsia="en-GB"/>
+          <w14:ligatures w14:val="none"/>
+        </w:rPr>
+        <w:t>Normalized Velocity Trajectory</w:t>
+      </w:r>
+    </w:p>
+    <w:p>
+      <w:pPr>
+        <w:rPr>
+          <w:rFonts w:ascii="Helvetica" w:eastAsia="Times New Roman" w:hAnsi="Helvetica" w:cs="Times New Roman"/>
+          <w:color w:val="000000" w:themeColor="text1"/>
+          <w:kern w:val="0"/>
+          <w:lang w:eastAsia="en-GB"/>
+          <w14:ligatures w14:val="none"/>
+        </w:rPr>
+      </w:pPr>
+      <w:r>
+        <w:rPr>
+          <w:rFonts w:ascii="Helvetica" w:eastAsia="Times New Roman" w:hAnsi="Helvetica" w:cs="Times New Roman"/>
+          <w:color w:val="000000" w:themeColor="text1"/>
+          <w:kern w:val="0"/>
+          <w:lang w:eastAsia="en-GB"/>
+          <w14:ligatures w14:val="none"/>
+        </w:rPr>
+        <w:t xml:space="preserve">c) </w:t>
+      </w:r>
+      <w:r>
+        <w:rPr>
+          <w:rFonts w:ascii="Helvetica" w:eastAsia="Times New Roman" w:hAnsi="Helvetica" w:cs="Times New Roman"/>
+          <w:color w:val="000000" w:themeColor="text1"/>
+          <w:kern w:val="0"/>
+          <w:lang w:eastAsia="en-GB"/>
+          <w14:ligatures w14:val="none"/>
+        </w:rPr>
+        <w:t>Constant n</w:t>
+      </w:r>
+      <w:r>
+        <w:rPr>
+          <w:rFonts w:ascii="Helvetica" w:eastAsia="Times New Roman" w:hAnsi="Helvetica" w:cs="Times New Roman"/>
+          <w:color w:val="000000" w:themeColor="text1"/>
+          <w:kern w:val="0"/>
+          <w:lang w:eastAsia="en-GB"/>
+          <w14:ligatures w14:val="none"/>
+        </w:rPr>
+        <w:t xml:space="preserve">umber of molecules, </w:t>
+      </w:r>
+      <w:r>
+        <w:rPr>
+          <w:rFonts w:ascii="Helvetica" w:eastAsia="Times New Roman" w:hAnsi="Helvetica" w:cs="Times New Roman"/>
+          <w:color w:val="000000" w:themeColor="text1"/>
+          <w:kern w:val="0"/>
+          <w:lang w:eastAsia="en-GB"/>
+          <w14:ligatures w14:val="none"/>
+        </w:rPr>
+        <w:t>v</w:t>
+      </w:r>
+      <w:r>
+        <w:rPr>
+          <w:rFonts w:ascii="Helvetica" w:eastAsia="Times New Roman" w:hAnsi="Helvetica" w:cs="Times New Roman"/>
+          <w:color w:val="000000" w:themeColor="text1"/>
+          <w:kern w:val="0"/>
+          <w:lang w:eastAsia="en-GB"/>
+          <w14:ligatures w14:val="none"/>
+        </w:rPr>
+        <w:t>elocity</w:t>
+      </w:r>
+      <w:r>
+        <w:rPr>
+          <w:rFonts w:ascii="Helvetica" w:eastAsia="Times New Roman" w:hAnsi="Helvetica" w:cs="Times New Roman"/>
+          <w:color w:val="000000" w:themeColor="text1"/>
+          <w:kern w:val="0"/>
+          <w:lang w:eastAsia="en-GB"/>
+          <w14:ligatures w14:val="none"/>
+        </w:rPr>
+        <w:t xml:space="preserve"> and</w:t>
+      </w:r>
+      <w:r>
+        <w:rPr>
+          <w:rFonts w:ascii="Helvetica" w:eastAsia="Times New Roman" w:hAnsi="Helvetica" w:cs="Times New Roman"/>
+          <w:color w:val="000000" w:themeColor="text1"/>
+          <w:kern w:val="0"/>
+          <w:lang w:eastAsia="en-GB"/>
+          <w14:ligatures w14:val="none"/>
+        </w:rPr>
+        <w:t xml:space="preserve"> </w:t>
+      </w:r>
+      <w:r>
+        <w:rPr>
+          <w:rFonts w:ascii="Helvetica" w:eastAsia="Times New Roman" w:hAnsi="Helvetica" w:cs="Times New Roman"/>
+          <w:color w:val="000000" w:themeColor="text1"/>
+          <w:kern w:val="0"/>
+          <w:lang w:eastAsia="en-GB"/>
+          <w14:ligatures w14:val="none"/>
+        </w:rPr>
+        <w:t>t</w:t>
+      </w:r>
+      <w:r>
+        <w:rPr>
+          <w:rFonts w:ascii="Helvetica" w:eastAsia="Times New Roman" w:hAnsi="Helvetica" w:cs="Times New Roman"/>
+          <w:color w:val="000000" w:themeColor="text1"/>
+          <w:kern w:val="0"/>
+          <w:lang w:eastAsia="en-GB"/>
+          <w14:ligatures w14:val="none"/>
+        </w:rPr>
+        <w:t>emperature</w:t>
+      </w:r>
+    </w:p>
+    <w:p>
+      <w:pPr>
+        <w:rPr>
+          <w:rFonts w:ascii="Helvetica" w:eastAsia="Times New Roman" w:hAnsi="Helvetica" w:cs="Times New Roman"/>
+          <w:color w:val="000000" w:themeColor="text1"/>
+          <w:kern w:val="0"/>
+          <w:lang w:eastAsia="en-GB"/>
+          <w14:ligatures w14:val="none"/>
+        </w:rPr>
+      </w:pPr>
+      <w:r>
+        <w:rPr>
+          <w:rFonts w:ascii="Helvetica" w:eastAsia="Times New Roman" w:hAnsi="Helvetica" w:cs="Times New Roman"/>
+          <w:color w:val="000000" w:themeColor="text1"/>
+          <w:kern w:val="0"/>
+          <w:lang w:eastAsia="en-GB"/>
+          <w14:ligatures w14:val="none"/>
+        </w:rPr>
+        <w:t xml:space="preserve">d) </w:t>
+      </w:r>
+      <w:r>
+        <w:rPr>
+          <w:rFonts w:ascii="Helvetica" w:eastAsia="Times New Roman" w:hAnsi="Helvetica" w:cs="Times New Roman"/>
+          <w:color w:val="000000" w:themeColor="text1"/>
+          <w:kern w:val="0"/>
+          <w:lang w:eastAsia="en-GB"/>
+          <w14:ligatures w14:val="none"/>
+        </w:rPr>
+        <w:t>constant n</w:t>
+      </w:r>
+      <w:r>
+        <w:rPr>
+          <w:rFonts w:ascii="Helvetica" w:eastAsia="Times New Roman" w:hAnsi="Helvetica" w:cs="Times New Roman"/>
+          <w:color w:val="000000" w:themeColor="text1"/>
+          <w:kern w:val="0"/>
+          <w:lang w:eastAsia="en-GB"/>
+          <w14:ligatures w14:val="none"/>
+        </w:rPr>
+        <w:t xml:space="preserve">umber, </w:t>
+      </w:r>
+      <w:r>
+        <w:rPr>
+          <w:rFonts w:ascii="Helvetica" w:eastAsia="Times New Roman" w:hAnsi="Helvetica" w:cs="Times New Roman"/>
+          <w:color w:val="000000" w:themeColor="text1"/>
+          <w:kern w:val="0"/>
+          <w:lang w:eastAsia="en-GB"/>
+          <w14:ligatures w14:val="none"/>
+        </w:rPr>
+        <w:t>v</w:t>
+      </w:r>
+      <w:r>
+        <w:rPr>
+          <w:rFonts w:ascii="Helvetica" w:eastAsia="Times New Roman" w:hAnsi="Helvetica" w:cs="Times New Roman"/>
+          <w:color w:val="000000" w:themeColor="text1"/>
+          <w:kern w:val="0"/>
+          <w:lang w:eastAsia="en-GB"/>
+          <w14:ligatures w14:val="none"/>
+        </w:rPr>
+        <w:t>olume</w:t>
+      </w:r>
+      <w:r>
+        <w:rPr>
+          <w:rFonts w:ascii="Helvetica" w:eastAsia="Times New Roman" w:hAnsi="Helvetica" w:cs="Times New Roman"/>
+          <w:color w:val="000000" w:themeColor="text1"/>
+          <w:kern w:val="0"/>
+          <w:lang w:eastAsia="en-GB"/>
+          <w14:ligatures w14:val="none"/>
+        </w:rPr>
+        <w:t xml:space="preserve"> and</w:t>
+      </w:r>
+      <w:r>
+        <w:rPr>
+          <w:rFonts w:ascii="Helvetica" w:eastAsia="Times New Roman" w:hAnsi="Helvetica" w:cs="Times New Roman"/>
+          <w:color w:val="000000" w:themeColor="text1"/>
+          <w:kern w:val="0"/>
+          <w:lang w:eastAsia="en-GB"/>
+          <w14:ligatures w14:val="none"/>
+        </w:rPr>
+        <w:t xml:space="preserve"> </w:t>
+      </w:r>
+      <w:r>
+        <w:rPr>
+          <w:rFonts w:ascii="Helvetica" w:eastAsia="Times New Roman" w:hAnsi="Helvetica" w:cs="Times New Roman"/>
+          <w:color w:val="000000" w:themeColor="text1"/>
+          <w:kern w:val="0"/>
+          <w:lang w:eastAsia="en-GB"/>
+          <w14:ligatures w14:val="none"/>
+        </w:rPr>
+        <w:t>t</w:t>
+      </w:r>
+      <w:r>
+        <w:rPr>
+          <w:rFonts w:ascii="Helvetica" w:eastAsia="Times New Roman" w:hAnsi="Helvetica" w:cs="Times New Roman"/>
+          <w:color w:val="000000" w:themeColor="text1"/>
+          <w:kern w:val="0"/>
+          <w:lang w:eastAsia="en-GB"/>
+          <w14:ligatures w14:val="none"/>
+        </w:rPr>
+        <w:t>rajectory</w:t>
       </w:r>
     </w:p>
     <w:p>
@@ -424,7 +594,1014 @@
           <w:b/>
           <w:bCs/>
         </w:rPr>
-        <w:t xml:space="preserve">4. </w:t>
+        <w:t>4. Which command adds ions to the solvated protein system in GROMACS?</w:t>
+      </w:r>
+    </w:p>
+    <w:p>
+      <w:pPr>
+        <w:rPr>
+          <w:rFonts w:ascii="Courier New" w:hAnsi="Courier New" w:cs="Courier New"/>
+        </w:rPr>
+      </w:pPr>
+      <w:r>
+        <w:rPr>
+          <w:rFonts w:ascii="Helvetica" w:hAnsi="Helvetica"/>
+        </w:rPr>
+        <w:t>a</w:t>
+      </w:r>
+      <w:r>
+        <w:rPr>
+          <w:rFonts w:ascii="Helvetica" w:hAnsi="Helvetica"/>
+        </w:rPr>
+        <w:t xml:space="preserve">) </w:t>
+      </w:r>
+      <w:proofErr w:type="spellStart"/>
+      <w:r>
+        <w:rPr>
+          <w:rFonts w:ascii="Courier New" w:hAnsi="Courier New" w:cs="Courier New"/>
+        </w:rPr>
+        <w:t>gmx</w:t>
+      </w:r>
+      <w:proofErr w:type="spellEnd"/>
+      <w:r>
+        <w:rPr>
+          <w:rFonts w:ascii="Courier New" w:hAnsi="Courier New" w:cs="Courier New"/>
+        </w:rPr>
+        <w:t xml:space="preserve"> ions</w:t>
+      </w:r>
+    </w:p>
+    <w:p>
+      <w:pPr>
+        <w:rPr>
+          <w:rFonts w:ascii="Courier New" w:hAnsi="Courier New" w:cs="Courier New"/>
+        </w:rPr>
+      </w:pPr>
+      <w:r>
+        <w:rPr>
+          <w:rFonts w:ascii="Helvetica" w:hAnsi="Helvetica"/>
+        </w:rPr>
+        <w:t>b</w:t>
+      </w:r>
+      <w:r>
+        <w:rPr>
+          <w:rFonts w:ascii="Helvetica" w:hAnsi="Helvetica"/>
+        </w:rPr>
+        <w:t xml:space="preserve">) </w:t>
+      </w:r>
+      <w:proofErr w:type="spellStart"/>
+      <w:r>
+        <w:rPr>
+          <w:rFonts w:ascii="Courier New" w:hAnsi="Courier New" w:cs="Courier New"/>
+        </w:rPr>
+        <w:t>gmx</w:t>
+      </w:r>
+      <w:proofErr w:type="spellEnd"/>
+      <w:r>
+        <w:rPr>
+          <w:rFonts w:ascii="Courier New" w:hAnsi="Courier New" w:cs="Courier New"/>
+        </w:rPr>
+        <w:t xml:space="preserve"> add</w:t>
+      </w:r>
+      <w:r>
+        <w:rPr>
+          <w:rFonts w:ascii="Courier New" w:hAnsi="Courier New" w:cs="Courier New"/>
+        </w:rPr>
+        <w:t>-</w:t>
+      </w:r>
+      <w:r>
+        <w:rPr>
+          <w:rFonts w:ascii="Courier New" w:hAnsi="Courier New" w:cs="Courier New"/>
+        </w:rPr>
+        <w:t>ions</w:t>
+      </w:r>
+    </w:p>
+    <w:p>
+      <w:pPr>
+        <w:rPr>
+          <w:rFonts w:ascii="Courier New" w:hAnsi="Courier New" w:cs="Courier New"/>
+        </w:rPr>
+      </w:pPr>
+      <w:r>
+        <w:rPr>
+          <w:rFonts w:ascii="Helvetica" w:hAnsi="Helvetica"/>
+          <w:highlight w:val="yellow"/>
+        </w:rPr>
+        <w:t xml:space="preserve">c) </w:t>
+      </w:r>
+      <w:proofErr w:type="spellStart"/>
+      <w:r>
+        <w:rPr>
+          <w:rFonts w:ascii="Courier New" w:hAnsi="Courier New" w:cs="Courier New"/>
+          <w:highlight w:val="yellow"/>
+        </w:rPr>
+        <w:t>gmx</w:t>
+      </w:r>
+      <w:proofErr w:type="spellEnd"/>
+      <w:r>
+        <w:rPr>
+          <w:rFonts w:ascii="Courier New" w:hAnsi="Courier New" w:cs="Courier New"/>
+          <w:highlight w:val="yellow"/>
+        </w:rPr>
+        <w:t xml:space="preserve"> </w:t>
+      </w:r>
+      <w:proofErr w:type="spellStart"/>
+      <w:r>
+        <w:rPr>
+          <w:rFonts w:ascii="Courier New" w:hAnsi="Courier New" w:cs="Courier New"/>
+          <w:highlight w:val="yellow"/>
+        </w:rPr>
+        <w:t>genion</w:t>
+      </w:r>
+      <w:proofErr w:type="spellEnd"/>
+    </w:p>
+    <w:p>
+      <w:pPr>
+        <w:rPr>
+          <w:rFonts w:ascii="Courier New" w:hAnsi="Courier New" w:cs="Courier New"/>
+        </w:rPr>
+      </w:pPr>
+      <w:r>
+        <w:rPr>
+          <w:rFonts w:ascii="Helvetica" w:hAnsi="Helvetica"/>
+        </w:rPr>
+        <w:t>d</w:t>
+      </w:r>
+      <w:r>
+        <w:rPr>
+          <w:rFonts w:ascii="Helvetica" w:hAnsi="Helvetica"/>
+        </w:rPr>
+        <w:t xml:space="preserve">) </w:t>
+      </w:r>
+      <w:proofErr w:type="spellStart"/>
+      <w:r>
+        <w:rPr>
+          <w:rFonts w:ascii="Courier New" w:hAnsi="Courier New" w:cs="Courier New"/>
+        </w:rPr>
+        <w:t>gmx</w:t>
+      </w:r>
+      <w:proofErr w:type="spellEnd"/>
+      <w:r>
+        <w:rPr>
+          <w:rFonts w:ascii="Courier New" w:hAnsi="Courier New" w:cs="Courier New"/>
+        </w:rPr>
+        <w:t xml:space="preserve"> charge</w:t>
+      </w:r>
+    </w:p>
+    <w:p>
+      <w:pPr>
+        <w:rPr>
+          <w:rFonts w:ascii="Courier New" w:hAnsi="Courier New" w:cs="Courier New"/>
+        </w:rPr>
+      </w:pPr>
+    </w:p>
+    <w:p>
+      <w:pPr>
+        <w:rPr>
+          <w:rFonts w:ascii="Helvetica" w:hAnsi="Helvetica" w:cs="Courier New"/>
+          <w:b/>
+          <w:bCs/>
+        </w:rPr>
+      </w:pPr>
+      <w:r>
+        <w:rPr>
+          <w:rFonts w:ascii="Helvetica" w:hAnsi="Helvetica" w:cs="Courier New"/>
+          <w:b/>
+          <w:bCs/>
+        </w:rPr>
+        <w:t xml:space="preserve">5. </w:t>
+      </w:r>
+      <w:r>
+        <w:rPr>
+          <w:rFonts w:ascii="Helvetica" w:hAnsi="Helvetica" w:cs="Courier New"/>
+          <w:b/>
+          <w:bCs/>
+        </w:rPr>
+        <w:t>What information can be gained from the root</w:t>
+      </w:r>
+      <w:r>
+        <w:rPr>
+          <w:rFonts w:ascii="Helvetica" w:hAnsi="Helvetica" w:cs="Courier New"/>
+          <w:b/>
+          <w:bCs/>
+        </w:rPr>
+        <w:t>-</w:t>
+      </w:r>
+      <w:r>
+        <w:rPr>
+          <w:rFonts w:ascii="Helvetica" w:hAnsi="Helvetica" w:cs="Courier New"/>
+          <w:b/>
+          <w:bCs/>
+        </w:rPr>
+        <w:t>mean</w:t>
+      </w:r>
+      <w:r>
+        <w:rPr>
+          <w:rFonts w:ascii="Helvetica" w:hAnsi="Helvetica" w:cs="Courier New"/>
+          <w:b/>
+          <w:bCs/>
+        </w:rPr>
+        <w:t>-</w:t>
+      </w:r>
+      <w:r>
+        <w:rPr>
+          <w:rFonts w:ascii="Helvetica" w:hAnsi="Helvetica" w:cs="Courier New"/>
+          <w:b/>
+          <w:bCs/>
+        </w:rPr>
+        <w:t>square deviation (RMSD) in protein simulations?</w:t>
+      </w:r>
+    </w:p>
+    <w:p>
+      <w:pPr>
+        <w:rPr>
+          <w:rFonts w:ascii="Helvetica" w:hAnsi="Helvetica" w:cs="Courier New"/>
+        </w:rPr>
+      </w:pPr>
+      <w:r>
+        <w:rPr>
+          <w:rFonts w:ascii="Helvetica" w:hAnsi="Helvetica" w:cs="Courier New"/>
+        </w:rPr>
+        <w:t>a</w:t>
+      </w:r>
+      <w:r>
+        <w:rPr>
+          <w:rFonts w:ascii="Helvetica" w:hAnsi="Helvetica" w:cs="Courier New"/>
+        </w:rPr>
+        <w:t xml:space="preserve">) </w:t>
+      </w:r>
+      <w:r>
+        <w:rPr>
+          <w:rFonts w:ascii="Helvetica" w:hAnsi="Helvetica" w:cs="Courier New"/>
+        </w:rPr>
+        <w:t>Changes in system temperature between the start and the end of the simulation</w:t>
+      </w:r>
+    </w:p>
+    <w:p>
+      <w:pPr>
+        <w:rPr>
+          <w:rFonts w:ascii="Helvetica" w:hAnsi="Helvetica" w:cs="Courier New"/>
+        </w:rPr>
+      </w:pPr>
+      <w:r>
+        <w:rPr>
+          <w:rFonts w:ascii="Helvetica" w:hAnsi="Helvetica" w:cs="Courier New"/>
+          <w:highlight w:val="yellow"/>
+        </w:rPr>
+        <w:t xml:space="preserve">b) </w:t>
+      </w:r>
+      <w:r>
+        <w:rPr>
+          <w:rFonts w:ascii="Helvetica" w:hAnsi="Helvetica" w:cs="Courier New"/>
+          <w:highlight w:val="yellow"/>
+        </w:rPr>
+        <w:t>Changes in the protein structure over simulation time</w:t>
+      </w:r>
+    </w:p>
+    <w:p>
+      <w:pPr>
+        <w:rPr>
+          <w:rFonts w:ascii="Helvetica" w:hAnsi="Helvetica" w:cs="Courier New"/>
+        </w:rPr>
+      </w:pPr>
+      <w:r>
+        <w:rPr>
+          <w:rFonts w:ascii="Helvetica" w:hAnsi="Helvetica" w:cs="Courier New"/>
+        </w:rPr>
+        <w:t>c</w:t>
+      </w:r>
+      <w:r>
+        <w:rPr>
+          <w:rFonts w:ascii="Helvetica" w:hAnsi="Helvetica" w:cs="Courier New"/>
+        </w:rPr>
+        <w:t xml:space="preserve">) </w:t>
+      </w:r>
+      <w:r>
+        <w:rPr>
+          <w:rFonts w:ascii="Helvetica" w:hAnsi="Helvetica" w:cs="Courier New"/>
+        </w:rPr>
+        <w:t>Solvent interactions with a folded protein</w:t>
+      </w:r>
+    </w:p>
+    <w:p>
+      <w:pPr>
+        <w:rPr>
+          <w:rFonts w:ascii="Helvetica" w:hAnsi="Helvetica" w:cs="Courier New"/>
+        </w:rPr>
+      </w:pPr>
+      <w:r>
+        <w:rPr>
+          <w:rFonts w:ascii="Helvetica" w:hAnsi="Helvetica" w:cs="Courier New"/>
+        </w:rPr>
+        <w:t>d</w:t>
+      </w:r>
+      <w:r>
+        <w:rPr>
+          <w:rFonts w:ascii="Helvetica" w:hAnsi="Helvetica" w:cs="Courier New"/>
+        </w:rPr>
+        <w:t xml:space="preserve">) </w:t>
+      </w:r>
+      <w:r>
+        <w:rPr>
+          <w:rFonts w:ascii="Helvetica" w:hAnsi="Helvetica" w:cs="Courier New"/>
+        </w:rPr>
+        <w:t>The electrical charge distribution within the protein</w:t>
+      </w:r>
+    </w:p>
+    <w:p>
+      <w:pPr>
+        <w:rPr>
+          <w:rFonts w:ascii="Helvetica" w:hAnsi="Helvetica" w:cs="Courier New"/>
+        </w:rPr>
+      </w:pPr>
+    </w:p>
+    <w:p>
+      <w:pPr>
+        <w:rPr>
+          <w:rFonts w:ascii="Helvetica" w:hAnsi="Helvetica" w:cs="Courier New"/>
+          <w:b/>
+          <w:bCs/>
+        </w:rPr>
+      </w:pPr>
+      <w:r>
+        <w:rPr>
+          <w:rFonts w:ascii="Helvetica" w:hAnsi="Helvetica" w:cs="Courier New"/>
+          <w:b/>
+          <w:bCs/>
+        </w:rPr>
+        <w:t xml:space="preserve">6. </w:t>
+      </w:r>
+      <w:r>
+        <w:rPr>
+          <w:rStyle w:val="Strong"/>
+          <w:rFonts w:ascii="Roboto" w:hAnsi="Roboto"/>
+        </w:rPr>
+        <w:t xml:space="preserve">What type of boundary conditions </w:t>
+      </w:r>
+      <w:r>
+        <w:rPr>
+          <w:rStyle w:val="Strong"/>
+          <w:rFonts w:ascii="Roboto" w:hAnsi="Roboto"/>
+        </w:rPr>
+        <w:t>are</w:t>
+      </w:r>
+      <w:r>
+        <w:rPr>
+          <w:rStyle w:val="Strong"/>
+          <w:rFonts w:ascii="Roboto" w:hAnsi="Roboto"/>
+        </w:rPr>
+        <w:t xml:space="preserve"> typically used in molecular dynamics simulations to mimic an infinite system</w:t>
+      </w:r>
+      <w:r>
+        <w:rPr>
+          <w:rFonts w:ascii="Helvetica" w:hAnsi="Helvetica" w:cs="Courier New"/>
+          <w:b/>
+          <w:bCs/>
+        </w:rPr>
+        <w:t>?</w:t>
+      </w:r>
+    </w:p>
+    <w:p>
+      <w:pPr>
+        <w:rPr>
+          <w:rFonts w:ascii="Helvetica" w:hAnsi="Helvetica" w:cs="Courier New"/>
+        </w:rPr>
+      </w:pPr>
+      <w:r>
+        <w:rPr>
+          <w:rFonts w:ascii="Helvetica" w:hAnsi="Helvetica" w:cs="Courier New"/>
+        </w:rPr>
+        <w:t>a</w:t>
+      </w:r>
+      <w:r>
+        <w:rPr>
+          <w:rFonts w:ascii="Helvetica" w:hAnsi="Helvetica" w:cs="Courier New"/>
+        </w:rPr>
+        <w:t xml:space="preserve">) </w:t>
+      </w:r>
+      <w:r>
+        <w:rPr>
+          <w:rFonts w:ascii="Helvetica" w:hAnsi="Helvetica" w:cs="Courier New"/>
+        </w:rPr>
+        <w:t>Reflective boundary conditions</w:t>
+      </w:r>
+    </w:p>
+    <w:p>
+      <w:pPr>
+        <w:rPr>
+          <w:rFonts w:ascii="Helvetica" w:hAnsi="Helvetica" w:cs="Courier New"/>
+        </w:rPr>
+      </w:pPr>
+      <w:r>
+        <w:rPr>
+          <w:rFonts w:ascii="Helvetica" w:hAnsi="Helvetica" w:cs="Courier New"/>
+          <w:highlight w:val="yellow"/>
+        </w:rPr>
+        <w:t xml:space="preserve">b) </w:t>
+      </w:r>
+      <w:r>
+        <w:rPr>
+          <w:rFonts w:ascii="Helvetica" w:hAnsi="Helvetica" w:cs="Courier New"/>
+          <w:highlight w:val="yellow"/>
+        </w:rPr>
+        <w:t>Periodic boundary conditions</w:t>
+      </w:r>
+    </w:p>
+    <w:p>
+      <w:pPr>
+        <w:rPr>
+          <w:rFonts w:ascii="Helvetica" w:hAnsi="Helvetica" w:cs="Courier New"/>
+        </w:rPr>
+      </w:pPr>
+      <w:r>
+        <w:rPr>
+          <w:rFonts w:ascii="Helvetica" w:hAnsi="Helvetica" w:cs="Courier New"/>
+        </w:rPr>
+        <w:t>c</w:t>
+      </w:r>
+      <w:r>
+        <w:rPr>
+          <w:rFonts w:ascii="Helvetica" w:hAnsi="Helvetica" w:cs="Courier New"/>
+        </w:rPr>
+        <w:t xml:space="preserve">) </w:t>
+      </w:r>
+      <w:r>
+        <w:rPr>
+          <w:rFonts w:ascii="Helvetica" w:hAnsi="Helvetica" w:cs="Courier New"/>
+        </w:rPr>
+        <w:t>None, boundaries are not defined</w:t>
+      </w:r>
+    </w:p>
+    <w:p>
+      <w:pPr>
+        <w:rPr>
+          <w:rFonts w:ascii="Helvetica" w:hAnsi="Helvetica" w:cs="Courier New"/>
+        </w:rPr>
+      </w:pPr>
+      <w:r>
+        <w:rPr>
+          <w:rFonts w:ascii="Helvetica" w:hAnsi="Helvetica" w:cs="Courier New"/>
+        </w:rPr>
+        <w:t>d</w:t>
+      </w:r>
+      <w:r>
+        <w:rPr>
+          <w:rFonts w:ascii="Helvetica" w:hAnsi="Helvetica" w:cs="Courier New"/>
+        </w:rPr>
+        <w:t xml:space="preserve">) </w:t>
+      </w:r>
+      <w:r>
+        <w:rPr>
+          <w:rFonts w:ascii="Helvetica" w:hAnsi="Helvetica" w:cs="Courier New"/>
+        </w:rPr>
+        <w:t>Open boundary conditions</w:t>
+      </w:r>
+    </w:p>
+    <w:p>
+      <w:pPr>
+        <w:rPr>
+          <w:rFonts w:ascii="Helvetica" w:hAnsi="Helvetica" w:cs="Courier New"/>
+        </w:rPr>
+      </w:pPr>
+    </w:p>
+    <w:p>
+      <w:pPr>
+        <w:rPr>
+          <w:rFonts w:ascii="Helvetica" w:hAnsi="Helvetica" w:cs="Courier New"/>
+          <w:b/>
+          <w:bCs/>
+        </w:rPr>
+      </w:pPr>
+      <w:r>
+        <w:rPr>
+          <w:rFonts w:ascii="Helvetica" w:hAnsi="Helvetica" w:cs="Courier New"/>
+          <w:b/>
+          <w:bCs/>
+        </w:rPr>
+        <w:t xml:space="preserve">7. What does the </w:t>
+      </w:r>
+      <w:proofErr w:type="spellStart"/>
+      <w:r>
+        <w:rPr>
+          <w:rFonts w:ascii="Courier New" w:hAnsi="Courier New" w:cs="Courier New"/>
+          <w:b/>
+          <w:bCs/>
+        </w:rPr>
+        <w:t>emtol</w:t>
+      </w:r>
+      <w:proofErr w:type="spellEnd"/>
+      <w:r>
+        <w:rPr>
+          <w:rFonts w:ascii="Courier New" w:hAnsi="Courier New" w:cs="Courier New"/>
+          <w:b/>
+          <w:bCs/>
+        </w:rPr>
+        <w:t xml:space="preserve"> </w:t>
+      </w:r>
+      <w:r>
+        <w:rPr>
+          <w:rFonts w:ascii="Helvetica" w:hAnsi="Helvetica" w:cs="Courier New"/>
+          <w:b/>
+          <w:bCs/>
+        </w:rPr>
+        <w:t xml:space="preserve">parameter in the </w:t>
+      </w:r>
+      <w:r>
+        <w:rPr>
+          <w:rFonts w:ascii="Courier New" w:hAnsi="Courier New" w:cs="Courier New"/>
+          <w:b/>
+          <w:bCs/>
+        </w:rPr>
+        <w:t>.</w:t>
+      </w:r>
+      <w:proofErr w:type="spellStart"/>
+      <w:r>
+        <w:rPr>
+          <w:rFonts w:ascii="Courier New" w:hAnsi="Courier New" w:cs="Courier New"/>
+          <w:b/>
+          <w:bCs/>
+        </w:rPr>
+        <w:t>mdp</w:t>
+      </w:r>
+      <w:proofErr w:type="spellEnd"/>
+      <w:r>
+        <w:rPr>
+          <w:rFonts w:ascii="Helvetica" w:hAnsi="Helvetica" w:cs="Courier New"/>
+          <w:b/>
+          <w:bCs/>
+        </w:rPr>
+        <w:t xml:space="preserve"> file specify?</w:t>
+      </w:r>
+    </w:p>
+    <w:p>
+      <w:pPr>
+        <w:rPr>
+          <w:rFonts w:ascii="Helvetica" w:hAnsi="Helvetica" w:cs="Courier New"/>
+        </w:rPr>
+      </w:pPr>
+      <w:r>
+        <w:rPr>
+          <w:rFonts w:ascii="Helvetica" w:hAnsi="Helvetica" w:cs="Courier New"/>
+        </w:rPr>
+        <w:t>a) The temperature of the system</w:t>
+      </w:r>
+    </w:p>
+    <w:p>
+      <w:pPr>
+        <w:rPr>
+          <w:rFonts w:ascii="Helvetica" w:hAnsi="Helvetica" w:cs="Courier New"/>
+        </w:rPr>
+      </w:pPr>
+      <w:r>
+        <w:rPr>
+          <w:rFonts w:ascii="Helvetica" w:hAnsi="Helvetica" w:cs="Courier New"/>
+          <w:highlight w:val="yellow"/>
+        </w:rPr>
+        <w:t>b) The energy tolerance value</w:t>
+      </w:r>
+    </w:p>
+    <w:p>
+      <w:pPr>
+        <w:rPr>
+          <w:rFonts w:ascii="Helvetica" w:hAnsi="Helvetica" w:cs="Courier New"/>
+        </w:rPr>
+      </w:pPr>
+      <w:r>
+        <w:rPr>
+          <w:rFonts w:ascii="Helvetica" w:hAnsi="Helvetica" w:cs="Courier New"/>
+        </w:rPr>
+        <w:t>c) The number of atoms</w:t>
+      </w:r>
+    </w:p>
+    <w:p>
+      <w:pPr>
+        <w:rPr>
+          <w:rFonts w:ascii="Helvetica" w:hAnsi="Helvetica" w:cs="Courier New"/>
+        </w:rPr>
+      </w:pPr>
+      <w:r>
+        <w:rPr>
+          <w:rFonts w:ascii="Helvetica" w:hAnsi="Helvetica" w:cs="Courier New"/>
+        </w:rPr>
+        <w:t>d) The simulation time step</w:t>
+      </w:r>
+    </w:p>
+    <w:p>
+      <w:pPr>
+        <w:rPr>
+          <w:rFonts w:ascii="Helvetica" w:hAnsi="Helvetica" w:cs="Courier New"/>
+        </w:rPr>
+      </w:pPr>
+    </w:p>
+    <w:p>
+      <w:pPr>
+        <w:rPr>
+          <w:rFonts w:ascii="Helvetica" w:hAnsi="Helvetica" w:cs="Courier New"/>
+          <w:b/>
+          <w:bCs/>
+        </w:rPr>
+      </w:pPr>
+      <w:r>
+        <w:rPr>
+          <w:rFonts w:ascii="Helvetica" w:hAnsi="Helvetica" w:cs="Courier New"/>
+          <w:b/>
+          <w:bCs/>
+        </w:rPr>
+        <w:lastRenderedPageBreak/>
+        <w:t xml:space="preserve">8. Which command prepares </w:t>
+      </w:r>
+      <w:proofErr w:type="gramStart"/>
+      <w:r>
+        <w:rPr>
+          <w:rFonts w:ascii="Helvetica" w:hAnsi="Helvetica" w:cs="Courier New"/>
+          <w:b/>
+          <w:bCs/>
+        </w:rPr>
+        <w:t xml:space="preserve">the </w:t>
+      </w:r>
+      <w:r>
+        <w:rPr>
+          <w:rFonts w:ascii="Courier New" w:hAnsi="Courier New" w:cs="Courier New"/>
+          <w:b/>
+          <w:bCs/>
+        </w:rPr>
+        <w:t>.</w:t>
+      </w:r>
+      <w:proofErr w:type="spellStart"/>
+      <w:r>
+        <w:rPr>
+          <w:rFonts w:ascii="Courier New" w:hAnsi="Courier New" w:cs="Courier New"/>
+          <w:b/>
+          <w:bCs/>
+        </w:rPr>
+        <w:t>tpr</w:t>
+      </w:r>
+      <w:proofErr w:type="spellEnd"/>
+      <w:proofErr w:type="gramEnd"/>
+      <w:r>
+        <w:rPr>
+          <w:rFonts w:ascii="Courier New" w:hAnsi="Courier New" w:cs="Courier New"/>
+          <w:b/>
+          <w:bCs/>
+        </w:rPr>
+        <w:t xml:space="preserve"> </w:t>
+      </w:r>
+      <w:r>
+        <w:rPr>
+          <w:rFonts w:ascii="Helvetica" w:hAnsi="Helvetica" w:cs="Courier New"/>
+          <w:b/>
+          <w:bCs/>
+        </w:rPr>
+        <w:t>input file for a GROMACS simulation?</w:t>
+      </w:r>
+    </w:p>
+    <w:p>
+      <w:pPr>
+        <w:rPr>
+          <w:rFonts w:ascii="Courier New" w:hAnsi="Courier New" w:cs="Courier New"/>
+        </w:rPr>
+      </w:pPr>
+      <w:r>
+        <w:rPr>
+          <w:rFonts w:ascii="Helvetica" w:hAnsi="Helvetica" w:cs="Courier New"/>
+        </w:rPr>
+        <w:t xml:space="preserve">a) </w:t>
+      </w:r>
+      <w:proofErr w:type="spellStart"/>
+      <w:r>
+        <w:rPr>
+          <w:rFonts w:ascii="Courier New" w:hAnsi="Courier New" w:cs="Courier New"/>
+        </w:rPr>
+        <w:t>gmx</w:t>
+      </w:r>
+      <w:proofErr w:type="spellEnd"/>
+      <w:r>
+        <w:rPr>
+          <w:rFonts w:ascii="Courier New" w:hAnsi="Courier New" w:cs="Courier New"/>
+        </w:rPr>
+        <w:t xml:space="preserve"> solvate</w:t>
+      </w:r>
+    </w:p>
+    <w:p>
+      <w:pPr>
+        <w:rPr>
+          <w:rFonts w:ascii="Helvetica" w:hAnsi="Helvetica" w:cs="Courier New"/>
+        </w:rPr>
+      </w:pPr>
+      <w:r>
+        <w:rPr>
+          <w:rFonts w:ascii="Helvetica" w:hAnsi="Helvetica" w:cs="Courier New"/>
+        </w:rPr>
+        <w:t xml:space="preserve">b) </w:t>
+      </w:r>
+      <w:proofErr w:type="spellStart"/>
+      <w:r>
+        <w:rPr>
+          <w:rFonts w:ascii="Courier New" w:hAnsi="Courier New" w:cs="Courier New"/>
+        </w:rPr>
+        <w:t>gmx</w:t>
+      </w:r>
+      <w:proofErr w:type="spellEnd"/>
+      <w:r>
+        <w:rPr>
+          <w:rFonts w:ascii="Courier New" w:hAnsi="Courier New" w:cs="Courier New"/>
+        </w:rPr>
+        <w:t xml:space="preserve"> </w:t>
+      </w:r>
+      <w:proofErr w:type="spellStart"/>
+      <w:r>
+        <w:rPr>
+          <w:rFonts w:ascii="Courier New" w:hAnsi="Courier New" w:cs="Courier New"/>
+        </w:rPr>
+        <w:t>mdrun</w:t>
+      </w:r>
+      <w:proofErr w:type="spellEnd"/>
+    </w:p>
+    <w:p>
+      <w:pPr>
+        <w:rPr>
+          <w:rFonts w:ascii="Helvetica" w:hAnsi="Helvetica" w:cs="Courier New"/>
+        </w:rPr>
+      </w:pPr>
+      <w:r>
+        <w:rPr>
+          <w:rFonts w:ascii="Helvetica" w:hAnsi="Helvetica" w:cs="Courier New"/>
+        </w:rPr>
+        <w:t xml:space="preserve">c) </w:t>
+      </w:r>
+      <w:proofErr w:type="spellStart"/>
+      <w:r>
+        <w:rPr>
+          <w:rFonts w:ascii="Courier New" w:hAnsi="Courier New" w:cs="Courier New"/>
+        </w:rPr>
+        <w:t>gmx</w:t>
+      </w:r>
+      <w:proofErr w:type="spellEnd"/>
+      <w:r>
+        <w:rPr>
+          <w:rFonts w:ascii="Courier New" w:hAnsi="Courier New" w:cs="Courier New"/>
+        </w:rPr>
+        <w:t xml:space="preserve"> </w:t>
+      </w:r>
+      <w:proofErr w:type="spellStart"/>
+      <w:r>
+        <w:rPr>
+          <w:rFonts w:ascii="Courier New" w:hAnsi="Courier New" w:cs="Courier New"/>
+        </w:rPr>
+        <w:t>editconf</w:t>
+      </w:r>
+      <w:proofErr w:type="spellEnd"/>
+    </w:p>
+    <w:p>
+      <w:pPr>
+        <w:rPr>
+          <w:rFonts w:ascii="Courier New" w:hAnsi="Courier New" w:cs="Courier New"/>
+        </w:rPr>
+      </w:pPr>
+      <w:r>
+        <w:rPr>
+          <w:rFonts w:ascii="Helvetica" w:hAnsi="Helvetica" w:cs="Courier New"/>
+          <w:highlight w:val="yellow"/>
+        </w:rPr>
+        <w:t xml:space="preserve">d) </w:t>
+      </w:r>
+      <w:proofErr w:type="spellStart"/>
+      <w:r>
+        <w:rPr>
+          <w:rFonts w:ascii="Courier New" w:hAnsi="Courier New" w:cs="Courier New"/>
+          <w:highlight w:val="yellow"/>
+        </w:rPr>
+        <w:t>gmx</w:t>
+      </w:r>
+      <w:proofErr w:type="spellEnd"/>
+      <w:r>
+        <w:rPr>
+          <w:rFonts w:ascii="Courier New" w:hAnsi="Courier New" w:cs="Courier New"/>
+          <w:highlight w:val="yellow"/>
+        </w:rPr>
+        <w:t xml:space="preserve"> </w:t>
+      </w:r>
+      <w:proofErr w:type="spellStart"/>
+      <w:r>
+        <w:rPr>
+          <w:rFonts w:ascii="Courier New" w:hAnsi="Courier New" w:cs="Courier New"/>
+          <w:highlight w:val="yellow"/>
+        </w:rPr>
+        <w:t>grompp</w:t>
+      </w:r>
+      <w:proofErr w:type="spellEnd"/>
+    </w:p>
+    <w:p>
+      <w:pPr>
+        <w:rPr>
+          <w:rFonts w:ascii="Courier New" w:hAnsi="Courier New" w:cs="Courier New"/>
+        </w:rPr>
+      </w:pPr>
+    </w:p>
+    <w:p>
+      <w:pPr>
+        <w:rPr>
+          <w:rFonts w:ascii="Helvetica" w:hAnsi="Helvetica" w:cs="Courier New"/>
+          <w:b/>
+          <w:bCs/>
+          <w:color w:val="000000" w:themeColor="text1"/>
+        </w:rPr>
+      </w:pPr>
+      <w:r>
+        <w:rPr>
+          <w:rFonts w:ascii="Helvetica" w:hAnsi="Helvetica" w:cs="Courier New"/>
+          <w:b/>
+          <w:bCs/>
+          <w:color w:val="000000" w:themeColor="text1"/>
+        </w:rPr>
+        <w:t xml:space="preserve">9. </w:t>
+      </w:r>
+      <w:r>
+        <w:rPr>
+          <w:rFonts w:ascii="Helvetica" w:hAnsi="Helvetica" w:cs="Courier New"/>
+          <w:b/>
+          <w:bCs/>
+          <w:color w:val="000000" w:themeColor="text1"/>
+        </w:rPr>
+        <w:t xml:space="preserve">What command is used to calculate how the temperature changes during a </w:t>
+      </w:r>
+    </w:p>
+    <w:p>
+      <w:pPr>
+        <w:rPr>
+          <w:rFonts w:ascii="Helvetica" w:hAnsi="Helvetica" w:cs="Courier New"/>
+          <w:b/>
+          <w:bCs/>
+          <w:color w:val="000000" w:themeColor="text1"/>
+        </w:rPr>
+      </w:pPr>
+      <w:r>
+        <w:rPr>
+          <w:rFonts w:ascii="Helvetica" w:hAnsi="Helvetica" w:cs="Courier New"/>
+          <w:b/>
+          <w:bCs/>
+          <w:color w:val="000000" w:themeColor="text1"/>
+        </w:rPr>
+        <w:t>simulation</w:t>
+      </w:r>
+      <w:r>
+        <w:rPr>
+          <w:rFonts w:ascii="Helvetica" w:hAnsi="Helvetica" w:cs="Courier New"/>
+          <w:b/>
+          <w:bCs/>
+          <w:color w:val="000000" w:themeColor="text1"/>
+        </w:rPr>
+        <w:t>?</w:t>
+      </w:r>
+    </w:p>
+    <w:p>
+      <w:pPr>
+        <w:rPr>
+          <w:rFonts w:ascii="Helvetica" w:hAnsi="Helvetica" w:cs="Courier New"/>
+          <w:color w:val="000000" w:themeColor="text1"/>
+        </w:rPr>
+      </w:pPr>
+      <w:r>
+        <w:rPr>
+          <w:rFonts w:ascii="Helvetica" w:hAnsi="Helvetica" w:cs="Courier New"/>
+          <w:color w:val="000000" w:themeColor="text1"/>
+        </w:rPr>
+        <w:t xml:space="preserve">a) </w:t>
+      </w:r>
+      <w:proofErr w:type="spellStart"/>
+      <w:r>
+        <w:rPr>
+          <w:rFonts w:ascii="Courier New" w:hAnsi="Courier New" w:cs="Courier New"/>
+          <w:color w:val="000000" w:themeColor="text1"/>
+        </w:rPr>
+        <w:t>gmx</w:t>
+      </w:r>
+      <w:proofErr w:type="spellEnd"/>
+      <w:r>
+        <w:rPr>
+          <w:rFonts w:ascii="Courier New" w:hAnsi="Courier New" w:cs="Courier New"/>
+          <w:color w:val="000000" w:themeColor="text1"/>
+        </w:rPr>
+        <w:t xml:space="preserve"> temp</w:t>
+      </w:r>
+    </w:p>
+    <w:p>
+      <w:pPr>
+        <w:rPr>
+          <w:rFonts w:ascii="Helvetica" w:hAnsi="Helvetica" w:cs="Courier New"/>
+          <w:color w:val="000000" w:themeColor="text1"/>
+        </w:rPr>
+      </w:pPr>
+      <w:r>
+        <w:rPr>
+          <w:rFonts w:ascii="Helvetica" w:hAnsi="Helvetica" w:cs="Courier New"/>
+          <w:color w:val="000000" w:themeColor="text1"/>
+          <w:highlight w:val="yellow"/>
+        </w:rPr>
+        <w:t xml:space="preserve">b) </w:t>
+      </w:r>
+      <w:proofErr w:type="spellStart"/>
+      <w:r>
+        <w:rPr>
+          <w:rFonts w:ascii="Courier New" w:hAnsi="Courier New" w:cs="Courier New"/>
+          <w:color w:val="000000" w:themeColor="text1"/>
+          <w:highlight w:val="yellow"/>
+        </w:rPr>
+        <w:t>gmx</w:t>
+      </w:r>
+      <w:proofErr w:type="spellEnd"/>
+      <w:r>
+        <w:rPr>
+          <w:rFonts w:ascii="Courier New" w:hAnsi="Courier New" w:cs="Courier New"/>
+          <w:color w:val="000000" w:themeColor="text1"/>
+          <w:highlight w:val="yellow"/>
+        </w:rPr>
+        <w:t xml:space="preserve"> energy</w:t>
+      </w:r>
+    </w:p>
+    <w:p>
+      <w:pPr>
+        <w:rPr>
+          <w:rFonts w:ascii="Helvetica" w:hAnsi="Helvetica" w:cs="Courier New"/>
+          <w:color w:val="000000" w:themeColor="text1"/>
+        </w:rPr>
+      </w:pPr>
+      <w:r>
+        <w:rPr>
+          <w:rFonts w:ascii="Helvetica" w:hAnsi="Helvetica" w:cs="Courier New"/>
+          <w:color w:val="000000" w:themeColor="text1"/>
+        </w:rPr>
+        <w:t xml:space="preserve">c) </w:t>
+      </w:r>
+      <w:proofErr w:type="spellStart"/>
+      <w:r>
+        <w:rPr>
+          <w:rFonts w:ascii="Courier New" w:hAnsi="Courier New" w:cs="Courier New"/>
+          <w:color w:val="000000" w:themeColor="text1"/>
+        </w:rPr>
+        <w:t>gmx</w:t>
+      </w:r>
+      <w:proofErr w:type="spellEnd"/>
+      <w:r>
+        <w:rPr>
+          <w:rFonts w:ascii="Courier New" w:hAnsi="Courier New" w:cs="Courier New"/>
+          <w:color w:val="000000" w:themeColor="text1"/>
+        </w:rPr>
+        <w:t xml:space="preserve"> calculate</w:t>
+      </w:r>
+    </w:p>
+    <w:p>
+      <w:pPr>
+        <w:rPr>
+          <w:rFonts w:ascii="Helvetica" w:hAnsi="Helvetica" w:cs="Courier New"/>
+          <w:color w:val="000000" w:themeColor="text1"/>
+        </w:rPr>
+      </w:pPr>
+      <w:r>
+        <w:rPr>
+          <w:rFonts w:ascii="Helvetica" w:hAnsi="Helvetica" w:cs="Courier New"/>
+          <w:color w:val="000000" w:themeColor="text1"/>
+        </w:rPr>
+        <w:t xml:space="preserve">d) </w:t>
+      </w:r>
+      <w:proofErr w:type="spellStart"/>
+      <w:r>
+        <w:rPr>
+          <w:rFonts w:ascii="Courier New" w:hAnsi="Courier New" w:cs="Courier New"/>
+          <w:color w:val="000000" w:themeColor="text1"/>
+        </w:rPr>
+        <w:t>gmx</w:t>
+      </w:r>
+      <w:proofErr w:type="spellEnd"/>
+      <w:r>
+        <w:rPr>
+          <w:rFonts w:ascii="Courier New" w:hAnsi="Courier New" w:cs="Courier New"/>
+          <w:color w:val="000000" w:themeColor="text1"/>
+        </w:rPr>
+        <w:t xml:space="preserve"> solvate</w:t>
+      </w:r>
+    </w:p>
+    <w:p>
+      <w:pPr>
+        <w:rPr>
+          <w:rFonts w:ascii="Helvetica" w:hAnsi="Helvetica" w:cs="Courier New"/>
+        </w:rPr>
+      </w:pPr>
+    </w:p>
+    <w:p>
+      <w:pPr>
+        <w:rPr>
+          <w:rFonts w:ascii="Helvetica" w:hAnsi="Helvetica" w:cs="Courier New"/>
+          <w:b/>
+          <w:bCs/>
+        </w:rPr>
+      </w:pPr>
+      <w:r>
+        <w:rPr>
+          <w:rFonts w:ascii="Helvetica" w:hAnsi="Helvetica" w:cs="Courier New"/>
+          <w:b/>
+          <w:bCs/>
+        </w:rPr>
+        <w:t xml:space="preserve">10. </w:t>
       </w:r>
       <w:r>
         <w:rPr>
@@ -432,7 +1609,39 @@
           <w:b/>
           <w:bCs/>
         </w:rPr>
-        <w:t>Which command adds ions to the solvated protein system in GROMACS?</w:t>
+        <w:t>W</w:t>
+      </w:r>
+      <w:r>
+        <w:rPr>
+          <w:rFonts w:ascii="Helvetica" w:hAnsi="Helvetica"/>
+          <w:b/>
+          <w:bCs/>
+        </w:rPr>
+        <w:t>hich of the following quantities can be model</w:t>
+      </w:r>
+      <w:r>
+        <w:rPr>
+          <w:rFonts w:ascii="Helvetica" w:hAnsi="Helvetica"/>
+          <w:b/>
+          <w:bCs/>
+        </w:rPr>
+        <w:t>l</w:t>
+      </w:r>
+      <w:r>
+        <w:rPr>
+          <w:rFonts w:ascii="Helvetica" w:hAnsi="Helvetica"/>
+          <w:b/>
+          <w:bCs/>
+        </w:rPr>
+        <w:t>ed with the aid of molecular dynamics simulation</w:t>
+      </w:r>
+      <w:r>
+        <w:rPr>
+          <w:rFonts w:ascii="Helvetica" w:hAnsi="Helvetica" w:cs="Courier New"/>
+          <w:b/>
+          <w:bCs/>
+        </w:rPr>
+        <w:t>?</w:t>
       </w:r>
     </w:p>
     <w:p>
@@ -443,949 +1652,106 @@
       </w:pPr>
       <w:r>
         <w:rPr>
-          <w:rFonts w:ascii="Helvetica" w:hAnsi="Helvetica"/>
-        </w:rPr>
-        <w:t>a</w:t>
-      </w:r>
-      <w:r>
-        <w:rPr>
-          <w:rFonts w:ascii="Helvetica" w:hAnsi="Helvetica"/>
-        </w:rPr>
-        <w:t xml:space="preserve">) </w:t>
-      </w:r>
-      <w:proofErr w:type="spellStart"/>
-      <w:r>
-        <w:rPr>
-          <w:rFonts w:ascii="Courier New" w:hAnsi="Courier New" w:cs="Courier New"/>
-        </w:rPr>
-        <w:t>gmx</w:t>
-      </w:r>
-      <w:proofErr w:type="spellEnd"/>
-      <w:r>
-        <w:rPr>
-          <w:rFonts w:ascii="Courier New" w:hAnsi="Courier New" w:cs="Courier New"/>
-        </w:rPr>
-        <w:t xml:space="preserve"> ions</w:t>
-      </w:r>
-    </w:p>
-    <w:p>
-      <w:pPr>
-        <w:rPr>
-          <w:rFonts w:ascii="Courier New" w:hAnsi="Courier New" w:cs="Courier New"/>
-        </w:rPr>
-      </w:pPr>
-      <w:r>
-        <w:rPr>
-          <w:rFonts w:ascii="Helvetica" w:hAnsi="Helvetica"/>
-        </w:rPr>
-        <w:t>b</w:t>
-      </w:r>
-      <w:r>
-        <w:rPr>
-          <w:rFonts w:ascii="Helvetica" w:hAnsi="Helvetica"/>
-        </w:rPr>
-        <w:t xml:space="preserve">) </w:t>
-      </w:r>
-      <w:proofErr w:type="spellStart"/>
-      <w:r>
-        <w:rPr>
-          <w:rFonts w:ascii="Courier New" w:hAnsi="Courier New" w:cs="Courier New"/>
-        </w:rPr>
-        <w:t>gmx</w:t>
-      </w:r>
-      <w:proofErr w:type="spellEnd"/>
-      <w:r>
-        <w:rPr>
-          <w:rFonts w:ascii="Courier New" w:hAnsi="Courier New" w:cs="Courier New"/>
-        </w:rPr>
-        <w:t xml:space="preserve"> add</w:t>
-      </w:r>
-      <w:r>
-        <w:rPr>
-          <w:rFonts w:ascii="Courier New" w:hAnsi="Courier New" w:cs="Courier New"/>
-        </w:rPr>
-        <w:t>-</w:t>
-      </w:r>
-      <w:r>
-        <w:rPr>
-          <w:rFonts w:ascii="Courier New" w:hAnsi="Courier New" w:cs="Courier New"/>
-        </w:rPr>
-        <w:t>ions</w:t>
-      </w:r>
-    </w:p>
-    <w:p>
-      <w:pPr>
-        <w:rPr>
-          <w:rFonts w:ascii="Courier New" w:hAnsi="Courier New" w:cs="Courier New"/>
-        </w:rPr>
-      </w:pPr>
+          <w:rFonts w:ascii="Helvetica" w:hAnsi="Helvetica" w:cs="Courier New"/>
+          <w:highlight w:val="yellow"/>
+        </w:rPr>
+        <w:t>a)</w:t>
+      </w:r>
+      <w:r>
+        <w:rPr>
+          <w:rFonts w:ascii="Helvetica" w:hAnsi="Helvetica" w:cs="Courier New"/>
+        </w:rPr>
+        <w:t xml:space="preserve"> </w:t>
+      </w:r>
       <w:r>
         <w:rPr>
           <w:rFonts w:ascii="Helvetica" w:hAnsi="Helvetica"/>
           <w:highlight w:val="yellow"/>
         </w:rPr>
-        <w:t>c</w:t>
-      </w:r>
+        <w:t>Density of molecular system under given conditions</w:t>
+      </w:r>
+    </w:p>
+    <w:p>
+      <w:pPr>
+        <w:rPr>
+          <w:rFonts w:ascii="Courier New" w:hAnsi="Courier New" w:cs="Courier New"/>
+        </w:rPr>
+      </w:pPr>
+      <w:r>
+        <w:rPr>
+          <w:rFonts w:ascii="Helvetica" w:hAnsi="Helvetica" w:cs="Courier New"/>
+        </w:rPr>
+        <w:t>b)</w:t>
+      </w:r>
+      <w:r>
+        <w:rPr>
+          <w:rFonts w:ascii="Helvetica" w:hAnsi="Helvetica" w:cs="Courier New"/>
+        </w:rPr>
+        <w:t xml:space="preserve"> </w:t>
+      </w:r>
+      <w:r>
+        <w:rPr>
+          <w:rFonts w:ascii="Helvetica" w:hAnsi="Helvetica" w:cs="Courier New"/>
+        </w:rPr>
+        <w:t>Colour changes in chemical reactions</w:t>
+      </w:r>
+    </w:p>
+    <w:p>
+      <w:pPr>
+        <w:rPr>
+          <w:rFonts w:ascii="Helvetica" w:hAnsi="Helvetica" w:cs="Courier New"/>
+        </w:rPr>
+      </w:pPr>
+      <w:r>
+        <w:rPr>
+          <w:rFonts w:ascii="Helvetica" w:hAnsi="Helvetica" w:cs="Courier New"/>
+        </w:rPr>
+        <w:t>c)</w:t>
+      </w:r>
+      <w:r>
+        <w:rPr>
+          <w:rFonts w:ascii="Helvetica" w:hAnsi="Helvetica" w:cs="Courier New"/>
+        </w:rPr>
+        <w:t xml:space="preserve"> </w:t>
+      </w:r>
+      <w:proofErr w:type="gramStart"/>
       <w:r>
         <w:rPr>
           <w:rFonts w:ascii="Helvetica" w:hAnsi="Helvetica"/>
-          <w:highlight w:val="yellow"/>
-        </w:rPr>
-        <w:t xml:space="preserve">) </w:t>
-      </w:r>
-      <w:proofErr w:type="spellStart"/>
-      <w:r>
+        </w:rPr>
+        <w:t>Electronic</w:t>
+      </w:r>
+      <w:proofErr w:type="gramEnd"/>
+      <w:r>
+        <w:rPr>
+          <w:rFonts w:ascii="Helvetica" w:hAnsi="Helvetica"/>
+        </w:rPr>
+        <w:t xml:space="preserve"> structure of a photochemically excited molecule</w:t>
+      </w:r>
+    </w:p>
+    <w:p>
+      <w:pPr>
         <w:rPr>
           <w:rFonts w:ascii="Courier New" w:hAnsi="Courier New" w:cs="Courier New"/>
-          <w:highlight w:val="yellow"/>
-        </w:rPr>
-        <w:t>gmx</w:t>
-      </w:r>
-      <w:proofErr w:type="spellEnd"/>
-      <w:r>
-        <w:rPr>
-          <w:rFonts w:ascii="Courier New" w:hAnsi="Courier New" w:cs="Courier New"/>
-          <w:highlight w:val="yellow"/>
+        </w:rPr>
+      </w:pPr>
+      <w:r>
+        <w:rPr>
+          <w:rFonts w:ascii="Helvetica" w:hAnsi="Helvetica" w:cs="Courier New"/>
+        </w:rPr>
+        <w:t>d)</w:t>
+      </w:r>
+      <w:r>
+        <w:rPr>
+          <w:rFonts w:ascii="Helvetica" w:hAnsi="Helvetica" w:cs="Courier New"/>
         </w:rPr>
         <w:t xml:space="preserve"> </w:t>
       </w:r>
-      <w:proofErr w:type="spellStart"/>
-      <w:r>
-        <w:rPr>
-          <w:rFonts w:ascii="Courier New" w:hAnsi="Courier New" w:cs="Courier New"/>
-          <w:highlight w:val="yellow"/>
-        </w:rPr>
-        <w:t>genion</w:t>
-      </w:r>
-      <w:proofErr w:type="spellEnd"/>
-    </w:p>
-    <w:p>
-      <w:pPr>
-        <w:rPr>
-          <w:rFonts w:ascii="Courier New" w:hAnsi="Courier New" w:cs="Courier New"/>
-        </w:rPr>
-      </w:pPr>
-      <w:r>
-        <w:rPr>
-          <w:rFonts w:ascii="Helvetica" w:hAnsi="Helvetica"/>
-        </w:rPr>
-        <w:t>d</w:t>
-      </w:r>
-      <w:r>
-        <w:rPr>
-          <w:rFonts w:ascii="Helvetica" w:hAnsi="Helvetica"/>
-        </w:rPr>
-        <w:t xml:space="preserve">) </w:t>
-      </w:r>
-      <w:proofErr w:type="spellStart"/>
-      <w:r>
-        <w:rPr>
-          <w:rFonts w:ascii="Courier New" w:hAnsi="Courier New" w:cs="Courier New"/>
-        </w:rPr>
-        <w:t>gmx</w:t>
-      </w:r>
-      <w:proofErr w:type="spellEnd"/>
-      <w:r>
-        <w:rPr>
-          <w:rFonts w:ascii="Courier New" w:hAnsi="Courier New" w:cs="Courier New"/>
-        </w:rPr>
-        <w:t xml:space="preserve"> charge</w:t>
-      </w:r>
-    </w:p>
-    <w:p>
-      <w:pPr>
-        <w:rPr>
-          <w:rFonts w:ascii="Courier New" w:hAnsi="Courier New" w:cs="Courier New"/>
-        </w:rPr>
-      </w:pPr>
-    </w:p>
-    <w:p>
-      <w:pPr>
-        <w:rPr>
-          <w:rFonts w:ascii="Helvetica" w:hAnsi="Helvetica" w:cs="Courier New"/>
-          <w:b/>
-          <w:bCs/>
-        </w:rPr>
-      </w:pPr>
-      <w:r>
-        <w:rPr>
-          <w:rFonts w:ascii="Helvetica" w:hAnsi="Helvetica" w:cs="Courier New"/>
-          <w:b/>
-          <w:bCs/>
-        </w:rPr>
-        <w:t xml:space="preserve">5. </w:t>
-      </w:r>
-      <w:r>
-        <w:rPr>
-          <w:rFonts w:ascii="Helvetica" w:hAnsi="Helvetica" w:cs="Courier New"/>
-          <w:b/>
-          <w:bCs/>
-        </w:rPr>
-        <w:t>What information can be gained from the root mean square deviation (RMSD) in protein simulations?</w:t>
-      </w:r>
-    </w:p>
-    <w:p>
-      <w:pPr>
-        <w:rPr>
-          <w:rFonts w:ascii="Helvetica" w:hAnsi="Helvetica" w:cs="Courier New"/>
-        </w:rPr>
-      </w:pPr>
-      <w:r>
-        <w:rPr>
-          <w:rFonts w:ascii="Helvetica" w:hAnsi="Helvetica" w:cs="Courier New"/>
-        </w:rPr>
-        <w:t>a</w:t>
-      </w:r>
-      <w:r>
-        <w:rPr>
-          <w:rFonts w:ascii="Helvetica" w:hAnsi="Helvetica" w:cs="Courier New"/>
-        </w:rPr>
-        <w:t>) Changes in system temperature</w:t>
-      </w:r>
-    </w:p>
-    <w:p>
-      <w:pPr>
-        <w:rPr>
-          <w:rFonts w:ascii="Helvetica" w:hAnsi="Helvetica" w:cs="Courier New"/>
-        </w:rPr>
-      </w:pPr>
-      <w:r>
-        <w:rPr>
-          <w:rFonts w:ascii="Helvetica" w:hAnsi="Helvetica" w:cs="Courier New"/>
-          <w:highlight w:val="yellow"/>
-        </w:rPr>
-        <w:t>b</w:t>
-      </w:r>
-      <w:r>
-        <w:rPr>
-          <w:rFonts w:ascii="Helvetica" w:hAnsi="Helvetica" w:cs="Courier New"/>
-          <w:highlight w:val="yellow"/>
-        </w:rPr>
-        <w:t>) Structural stability over time</w:t>
-      </w:r>
-    </w:p>
-    <w:p>
-      <w:pPr>
-        <w:rPr>
-          <w:rFonts w:ascii="Helvetica" w:hAnsi="Helvetica" w:cs="Courier New"/>
-        </w:rPr>
-      </w:pPr>
-      <w:r>
-        <w:rPr>
-          <w:rFonts w:ascii="Helvetica" w:hAnsi="Helvetica" w:cs="Courier New"/>
-        </w:rPr>
-        <w:t>c</w:t>
-      </w:r>
-      <w:r>
-        <w:rPr>
-          <w:rFonts w:ascii="Helvetica" w:hAnsi="Helvetica" w:cs="Courier New"/>
-        </w:rPr>
-        <w:t>) Solvent interactions</w:t>
-      </w:r>
-    </w:p>
-    <w:p>
-      <w:pPr>
-        <w:rPr>
-          <w:rFonts w:ascii="Helvetica" w:hAnsi="Helvetica" w:cs="Courier New"/>
-        </w:rPr>
-      </w:pPr>
-      <w:r>
-        <w:rPr>
-          <w:rFonts w:ascii="Helvetica" w:hAnsi="Helvetica" w:cs="Courier New"/>
-        </w:rPr>
-        <w:t>d</w:t>
-      </w:r>
-      <w:r>
-        <w:rPr>
-          <w:rFonts w:ascii="Helvetica" w:hAnsi="Helvetica" w:cs="Courier New"/>
-        </w:rPr>
-        <w:t>) Force field accuracy</w:t>
-      </w:r>
-    </w:p>
-    <w:p>
-      <w:pPr>
-        <w:rPr>
-          <w:rFonts w:ascii="Helvetica" w:hAnsi="Helvetica" w:cs="Courier New"/>
-        </w:rPr>
-      </w:pPr>
-    </w:p>
-    <w:p>
-      <w:pPr>
-        <w:rPr>
-          <w:rFonts w:ascii="Helvetica" w:hAnsi="Helvetica" w:cs="Courier New"/>
-          <w:b/>
-          <w:bCs/>
-        </w:rPr>
-      </w:pPr>
-      <w:r>
-        <w:rPr>
-          <w:rFonts w:ascii="Helvetica" w:hAnsi="Helvetica" w:cs="Courier New"/>
-          <w:b/>
-          <w:bCs/>
-        </w:rPr>
-        <w:t xml:space="preserve">6. </w:t>
-      </w:r>
-      <w:r>
-        <w:rPr>
-          <w:rFonts w:ascii="Helvetica" w:hAnsi="Helvetica" w:cs="Courier New"/>
-          <w:b/>
-          <w:bCs/>
-        </w:rPr>
-        <w:t>What does the radius of gyration indicate in a protein simulation?</w:t>
-      </w:r>
-    </w:p>
-    <w:p>
-      <w:pPr>
-        <w:rPr>
-          <w:rFonts w:ascii="Helvetica" w:hAnsi="Helvetica" w:cs="Courier New"/>
-        </w:rPr>
-      </w:pPr>
-      <w:r>
-        <w:rPr>
-          <w:rFonts w:ascii="Helvetica" w:hAnsi="Helvetica" w:cs="Courier New"/>
-        </w:rPr>
-        <w:t>a</w:t>
-      </w:r>
-      <w:r>
-        <w:rPr>
-          <w:rFonts w:ascii="Helvetica" w:hAnsi="Helvetica" w:cs="Courier New"/>
-        </w:rPr>
-        <w:t>) Energy minimization efficiency</w:t>
-      </w:r>
-    </w:p>
-    <w:p>
-      <w:pPr>
-        <w:rPr>
-          <w:rFonts w:ascii="Helvetica" w:hAnsi="Helvetica" w:cs="Courier New"/>
-        </w:rPr>
-      </w:pPr>
-      <w:r>
-        <w:rPr>
-          <w:rFonts w:ascii="Helvetica" w:hAnsi="Helvetica" w:cs="Courier New"/>
-          <w:highlight w:val="yellow"/>
-        </w:rPr>
-        <w:t>b</w:t>
-      </w:r>
-      <w:r>
-        <w:rPr>
-          <w:rFonts w:ascii="Helvetica" w:hAnsi="Helvetica" w:cs="Courier New"/>
-          <w:highlight w:val="yellow"/>
-        </w:rPr>
-        <w:t>) Protein compactness and folding state</w:t>
-      </w:r>
-    </w:p>
-    <w:p>
-      <w:pPr>
-        <w:rPr>
-          <w:rFonts w:ascii="Helvetica" w:hAnsi="Helvetica" w:cs="Courier New"/>
-        </w:rPr>
-      </w:pPr>
-      <w:r>
-        <w:rPr>
-          <w:rFonts w:ascii="Helvetica" w:hAnsi="Helvetica" w:cs="Courier New"/>
-        </w:rPr>
-        <w:t>c</w:t>
-      </w:r>
-      <w:r>
-        <w:rPr>
-          <w:rFonts w:ascii="Helvetica" w:hAnsi="Helvetica" w:cs="Courier New"/>
-        </w:rPr>
-        <w:t>) Solvent density</w:t>
-      </w:r>
-    </w:p>
-    <w:p>
-      <w:pPr>
-        <w:rPr>
-          <w:rFonts w:ascii="Helvetica" w:hAnsi="Helvetica" w:cs="Courier New"/>
-        </w:rPr>
-      </w:pPr>
-      <w:r>
-        <w:rPr>
-          <w:rFonts w:ascii="Helvetica" w:hAnsi="Helvetica" w:cs="Courier New"/>
-        </w:rPr>
-        <w:t>d</w:t>
-      </w:r>
-      <w:r>
-        <w:rPr>
-          <w:rFonts w:ascii="Helvetica" w:hAnsi="Helvetica" w:cs="Courier New"/>
-        </w:rPr>
-        <w:t>) Simulation duration</w:t>
-      </w:r>
-    </w:p>
-    <w:p>
-      <w:pPr>
-        <w:rPr>
-          <w:rFonts w:ascii="Helvetica" w:hAnsi="Helvetica" w:cs="Courier New"/>
-        </w:rPr>
-      </w:pPr>
-    </w:p>
-    <w:p>
-      <w:pPr>
-        <w:rPr>
-          <w:rFonts w:ascii="Helvetica" w:hAnsi="Helvetica" w:cs="Courier New"/>
-          <w:b/>
-          <w:bCs/>
-        </w:rPr>
-      </w:pPr>
-      <w:r>
-        <w:rPr>
-          <w:rFonts w:ascii="Helvetica" w:hAnsi="Helvetica" w:cs="Courier New"/>
-          <w:b/>
-          <w:bCs/>
-        </w:rPr>
-        <w:t xml:space="preserve">7. </w:t>
-      </w:r>
-      <w:r>
-        <w:rPr>
-          <w:rFonts w:ascii="Helvetica" w:hAnsi="Helvetica" w:cs="Courier New"/>
-          <w:b/>
-          <w:bCs/>
-        </w:rPr>
-        <w:t xml:space="preserve">What does the </w:t>
-      </w:r>
-      <w:proofErr w:type="spellStart"/>
-      <w:r>
-        <w:rPr>
-          <w:rFonts w:ascii="Courier New" w:hAnsi="Courier New" w:cs="Courier New"/>
-          <w:b/>
-          <w:bCs/>
-        </w:rPr>
-        <w:t>emtol</w:t>
-      </w:r>
-      <w:proofErr w:type="spellEnd"/>
-      <w:r>
-        <w:rPr>
-          <w:rFonts w:ascii="Courier New" w:hAnsi="Courier New" w:cs="Courier New"/>
-          <w:b/>
-          <w:bCs/>
-        </w:rPr>
-        <w:t xml:space="preserve"> </w:t>
-      </w:r>
-      <w:r>
-        <w:rPr>
-          <w:rFonts w:ascii="Helvetica" w:hAnsi="Helvetica" w:cs="Courier New"/>
-          <w:b/>
-          <w:bCs/>
-        </w:rPr>
-        <w:t xml:space="preserve">parameter in the </w:t>
-      </w:r>
-      <w:r>
-        <w:rPr>
-          <w:rFonts w:ascii="Courier New" w:hAnsi="Courier New" w:cs="Courier New"/>
-          <w:b/>
-          <w:bCs/>
-        </w:rPr>
-        <w:t>.</w:t>
-      </w:r>
-      <w:proofErr w:type="spellStart"/>
-      <w:r>
-        <w:rPr>
-          <w:rFonts w:ascii="Courier New" w:hAnsi="Courier New" w:cs="Courier New"/>
-          <w:b/>
-          <w:bCs/>
-        </w:rPr>
-        <w:t>mdp</w:t>
-      </w:r>
-      <w:proofErr w:type="spellEnd"/>
-      <w:r>
-        <w:rPr>
-          <w:rFonts w:ascii="Helvetica" w:hAnsi="Helvetica" w:cs="Courier New"/>
-          <w:b/>
-          <w:bCs/>
-        </w:rPr>
-        <w:t xml:space="preserve"> file specify?</w:t>
-      </w:r>
-    </w:p>
-    <w:p>
-      <w:pPr>
-        <w:rPr>
-          <w:rFonts w:ascii="Helvetica" w:hAnsi="Helvetica" w:cs="Courier New"/>
-        </w:rPr>
-      </w:pPr>
-      <w:r>
-        <w:rPr>
-          <w:rFonts w:ascii="Helvetica" w:hAnsi="Helvetica" w:cs="Courier New"/>
-        </w:rPr>
-        <w:t>a) The temperature of the system</w:t>
-      </w:r>
-    </w:p>
-    <w:p>
-      <w:pPr>
-        <w:rPr>
-          <w:rFonts w:ascii="Helvetica" w:hAnsi="Helvetica" w:cs="Courier New"/>
-        </w:rPr>
-      </w:pPr>
-      <w:r>
-        <w:rPr>
-          <w:rFonts w:ascii="Helvetica" w:hAnsi="Helvetica" w:cs="Courier New"/>
-          <w:highlight w:val="yellow"/>
-        </w:rPr>
-        <w:t>b) The energy tolerance value</w:t>
-      </w:r>
-    </w:p>
-    <w:p>
-      <w:pPr>
-        <w:rPr>
-          <w:rFonts w:ascii="Helvetica" w:hAnsi="Helvetica" w:cs="Courier New"/>
-        </w:rPr>
-      </w:pPr>
-      <w:r>
-        <w:rPr>
-          <w:rFonts w:ascii="Helvetica" w:hAnsi="Helvetica" w:cs="Courier New"/>
-        </w:rPr>
-        <w:t>c) The number of atoms</w:t>
-      </w:r>
-    </w:p>
-    <w:p>
-      <w:pPr>
-        <w:rPr>
-          <w:rFonts w:ascii="Helvetica" w:hAnsi="Helvetica" w:cs="Courier New"/>
-        </w:rPr>
-      </w:pPr>
-      <w:r>
-        <w:rPr>
-          <w:rFonts w:ascii="Helvetica" w:hAnsi="Helvetica" w:cs="Courier New"/>
-        </w:rPr>
-        <w:t>d) The simulation time step</w:t>
-      </w:r>
-    </w:p>
-    <w:p>
-      <w:pPr>
-        <w:rPr>
-          <w:rFonts w:ascii="Helvetica" w:hAnsi="Helvetica" w:cs="Courier New"/>
-        </w:rPr>
-      </w:pPr>
-    </w:p>
-    <w:p>
-      <w:pPr>
-        <w:rPr>
-          <w:rFonts w:ascii="Helvetica" w:hAnsi="Helvetica" w:cs="Courier New"/>
-          <w:b/>
-          <w:bCs/>
-        </w:rPr>
-      </w:pPr>
-      <w:r>
-        <w:rPr>
-          <w:rFonts w:ascii="Helvetica" w:hAnsi="Helvetica" w:cs="Courier New"/>
-          <w:b/>
-          <w:bCs/>
-        </w:rPr>
-        <w:t xml:space="preserve">8. </w:t>
-      </w:r>
-      <w:r>
-        <w:rPr>
-          <w:rFonts w:ascii="Helvetica" w:hAnsi="Helvetica" w:cs="Courier New"/>
-          <w:b/>
-          <w:bCs/>
-        </w:rPr>
-        <w:t xml:space="preserve">Which command prepares </w:t>
-      </w:r>
-      <w:proofErr w:type="gramStart"/>
-      <w:r>
-        <w:rPr>
-          <w:rFonts w:ascii="Helvetica" w:hAnsi="Helvetica" w:cs="Courier New"/>
-          <w:b/>
-          <w:bCs/>
-        </w:rPr>
-        <w:t xml:space="preserve">the </w:t>
-      </w:r>
-      <w:r>
-        <w:rPr>
-          <w:rFonts w:ascii="Courier New" w:hAnsi="Courier New" w:cs="Courier New"/>
-          <w:b/>
-          <w:bCs/>
-        </w:rPr>
-        <w:t>.</w:t>
-      </w:r>
-      <w:proofErr w:type="spellStart"/>
-      <w:r>
-        <w:rPr>
-          <w:rFonts w:ascii="Courier New" w:hAnsi="Courier New" w:cs="Courier New"/>
-          <w:b/>
-          <w:bCs/>
-        </w:rPr>
-        <w:t>tpr</w:t>
-      </w:r>
-      <w:proofErr w:type="spellEnd"/>
-      <w:proofErr w:type="gramEnd"/>
-      <w:r>
-        <w:rPr>
-          <w:rFonts w:ascii="Courier New" w:hAnsi="Courier New" w:cs="Courier New"/>
-          <w:b/>
-          <w:bCs/>
-        </w:rPr>
-        <w:t xml:space="preserve"> </w:t>
-      </w:r>
-      <w:r>
-        <w:rPr>
-          <w:rFonts w:ascii="Helvetica" w:hAnsi="Helvetica" w:cs="Courier New"/>
-          <w:b/>
-          <w:bCs/>
-        </w:rPr>
-        <w:t>input file for a GROMACS simulation?</w:t>
-      </w:r>
-    </w:p>
-    <w:p>
-      <w:pPr>
-        <w:rPr>
-          <w:rFonts w:ascii="Courier New" w:hAnsi="Courier New" w:cs="Courier New"/>
-        </w:rPr>
-      </w:pPr>
-      <w:r>
-        <w:rPr>
-          <w:rFonts w:ascii="Helvetica" w:hAnsi="Helvetica" w:cs="Courier New"/>
-        </w:rPr>
-        <w:lastRenderedPageBreak/>
-        <w:t xml:space="preserve">a) </w:t>
-      </w:r>
-      <w:proofErr w:type="spellStart"/>
-      <w:r>
-        <w:rPr>
-          <w:rFonts w:ascii="Courier New" w:hAnsi="Courier New" w:cs="Courier New"/>
-        </w:rPr>
-        <w:t>gmx</w:t>
-      </w:r>
-      <w:proofErr w:type="spellEnd"/>
-      <w:r>
-        <w:rPr>
-          <w:rFonts w:ascii="Courier New" w:hAnsi="Courier New" w:cs="Courier New"/>
-        </w:rPr>
-        <w:t xml:space="preserve"> solvate</w:t>
-      </w:r>
-    </w:p>
-    <w:p>
-      <w:pPr>
-        <w:rPr>
-          <w:rFonts w:ascii="Helvetica" w:hAnsi="Helvetica" w:cs="Courier New"/>
-        </w:rPr>
-      </w:pPr>
-      <w:r>
-        <w:rPr>
-          <w:rFonts w:ascii="Helvetica" w:hAnsi="Helvetica" w:cs="Courier New"/>
-        </w:rPr>
-        <w:t xml:space="preserve">b) </w:t>
-      </w:r>
-      <w:proofErr w:type="spellStart"/>
-      <w:r>
-        <w:rPr>
-          <w:rFonts w:ascii="Courier New" w:hAnsi="Courier New" w:cs="Courier New"/>
-        </w:rPr>
-        <w:t>gmx</w:t>
-      </w:r>
-      <w:proofErr w:type="spellEnd"/>
-      <w:r>
-        <w:rPr>
-          <w:rFonts w:ascii="Courier New" w:hAnsi="Courier New" w:cs="Courier New"/>
-        </w:rPr>
-        <w:t xml:space="preserve"> </w:t>
-      </w:r>
-      <w:proofErr w:type="spellStart"/>
-      <w:r>
-        <w:rPr>
-          <w:rFonts w:ascii="Courier New" w:hAnsi="Courier New" w:cs="Courier New"/>
-        </w:rPr>
-        <w:t>mdrun</w:t>
-      </w:r>
-      <w:proofErr w:type="spellEnd"/>
-    </w:p>
-    <w:p>
-      <w:pPr>
-        <w:rPr>
-          <w:rFonts w:ascii="Helvetica" w:hAnsi="Helvetica" w:cs="Courier New"/>
-        </w:rPr>
-      </w:pPr>
-      <w:r>
-        <w:rPr>
-          <w:rFonts w:ascii="Helvetica" w:hAnsi="Helvetica" w:cs="Courier New"/>
-        </w:rPr>
-        <w:t xml:space="preserve">c) </w:t>
-      </w:r>
-      <w:proofErr w:type="spellStart"/>
-      <w:r>
-        <w:rPr>
-          <w:rFonts w:ascii="Courier New" w:hAnsi="Courier New" w:cs="Courier New"/>
-        </w:rPr>
-        <w:t>gmx</w:t>
-      </w:r>
-      <w:proofErr w:type="spellEnd"/>
-      <w:r>
-        <w:rPr>
-          <w:rFonts w:ascii="Courier New" w:hAnsi="Courier New" w:cs="Courier New"/>
-        </w:rPr>
-        <w:t xml:space="preserve"> </w:t>
-      </w:r>
-      <w:proofErr w:type="spellStart"/>
-      <w:r>
-        <w:rPr>
-          <w:rFonts w:ascii="Courier New" w:hAnsi="Courier New" w:cs="Courier New"/>
-        </w:rPr>
-        <w:t>editconf</w:t>
-      </w:r>
-      <w:proofErr w:type="spellEnd"/>
-    </w:p>
-    <w:p>
-      <w:pPr>
-        <w:rPr>
-          <w:rFonts w:ascii="Courier New" w:hAnsi="Courier New" w:cs="Courier New"/>
-        </w:rPr>
-      </w:pPr>
-      <w:r>
-        <w:rPr>
-          <w:rFonts w:ascii="Helvetica" w:hAnsi="Helvetica" w:cs="Courier New"/>
-          <w:highlight w:val="yellow"/>
-        </w:rPr>
-        <w:t xml:space="preserve">d) </w:t>
-      </w:r>
-      <w:proofErr w:type="spellStart"/>
-      <w:r>
-        <w:rPr>
-          <w:rFonts w:ascii="Courier New" w:hAnsi="Courier New" w:cs="Courier New"/>
-          <w:highlight w:val="yellow"/>
-        </w:rPr>
-        <w:t>gmx</w:t>
-      </w:r>
-      <w:proofErr w:type="spellEnd"/>
-      <w:r>
-        <w:rPr>
-          <w:rFonts w:ascii="Courier New" w:hAnsi="Courier New" w:cs="Courier New"/>
-          <w:highlight w:val="yellow"/>
-        </w:rPr>
-        <w:t xml:space="preserve"> </w:t>
-      </w:r>
-      <w:proofErr w:type="spellStart"/>
-      <w:r>
-        <w:rPr>
-          <w:rFonts w:ascii="Courier New" w:hAnsi="Courier New" w:cs="Courier New"/>
-          <w:highlight w:val="yellow"/>
-        </w:rPr>
-        <w:t>grompp</w:t>
-      </w:r>
-      <w:proofErr w:type="spellEnd"/>
-    </w:p>
-    <w:p>
-      <w:pPr>
-        <w:rPr>
-          <w:rFonts w:ascii="Courier New" w:hAnsi="Courier New" w:cs="Courier New"/>
-        </w:rPr>
-      </w:pPr>
-    </w:p>
-    <w:p>
-      <w:pPr>
-        <w:rPr>
-          <w:rFonts w:ascii="Helvetica" w:hAnsi="Helvetica" w:cs="Courier New"/>
-          <w:b/>
-          <w:bCs/>
-        </w:rPr>
-      </w:pPr>
-      <w:r>
-        <w:rPr>
-          <w:rFonts w:ascii="Helvetica" w:hAnsi="Helvetica" w:cs="Courier New"/>
-          <w:b/>
-          <w:bCs/>
-        </w:rPr>
-        <w:t xml:space="preserve">9. </w:t>
-      </w:r>
-      <w:r>
-        <w:rPr>
-          <w:rFonts w:ascii="Helvetica" w:hAnsi="Helvetica" w:cs="Courier New"/>
-          <w:b/>
-          <w:bCs/>
-        </w:rPr>
-        <w:t>What is the main aim of the NPT equilibration phase?</w:t>
-      </w:r>
-    </w:p>
-    <w:p>
-      <w:pPr>
-        <w:rPr>
-          <w:rFonts w:ascii="Helvetica" w:hAnsi="Helvetica" w:cs="Courier New"/>
-        </w:rPr>
-      </w:pPr>
-      <w:r>
-        <w:rPr>
-          <w:rFonts w:ascii="Helvetica" w:hAnsi="Helvetica" w:cs="Courier New"/>
-        </w:rPr>
-        <w:t>a) Set temperature to 0 K</w:t>
-      </w:r>
-    </w:p>
-    <w:p>
-      <w:pPr>
-        <w:rPr>
-          <w:rFonts w:ascii="Helvetica" w:hAnsi="Helvetica" w:cs="Courier New"/>
-        </w:rPr>
-      </w:pPr>
-      <w:r>
-        <w:rPr>
-          <w:rFonts w:ascii="Helvetica" w:hAnsi="Helvetica" w:cs="Courier New"/>
-          <w:highlight w:val="yellow"/>
-        </w:rPr>
-        <w:t>b) Equilibrate density and pressure</w:t>
-      </w:r>
-    </w:p>
-    <w:p>
-      <w:pPr>
-        <w:rPr>
-          <w:rFonts w:ascii="Helvetica" w:hAnsi="Helvetica" w:cs="Courier New"/>
-        </w:rPr>
-      </w:pPr>
-      <w:r>
-        <w:rPr>
-          <w:rFonts w:ascii="Helvetica" w:hAnsi="Helvetica" w:cs="Courier New"/>
-        </w:rPr>
-        <w:t>c) Maximize energy</w:t>
-      </w:r>
-    </w:p>
-    <w:p>
-      <w:pPr>
-        <w:rPr>
-          <w:rFonts w:ascii="Helvetica" w:hAnsi="Helvetica" w:cs="Courier New"/>
-        </w:rPr>
-      </w:pPr>
-      <w:r>
-        <w:rPr>
-          <w:rFonts w:ascii="Helvetica" w:hAnsi="Helvetica" w:cs="Courier New"/>
-        </w:rPr>
-        <w:t>d) Remove solvent molecules</w:t>
-      </w:r>
-    </w:p>
-    <w:p>
-      <w:pPr>
-        <w:rPr>
-          <w:rFonts w:ascii="Helvetica" w:hAnsi="Helvetica" w:cs="Courier New"/>
-        </w:rPr>
-      </w:pPr>
-    </w:p>
-    <w:p>
-      <w:pPr>
-        <w:rPr>
-          <w:rFonts w:ascii="Helvetica" w:hAnsi="Helvetica" w:cs="Courier New"/>
-          <w:b/>
-          <w:bCs/>
-        </w:rPr>
-      </w:pPr>
-      <w:r>
-        <w:rPr>
-          <w:rFonts w:ascii="Helvetica" w:hAnsi="Helvetica" w:cs="Courier New"/>
-          <w:b/>
-          <w:bCs/>
-        </w:rPr>
-        <w:t>10. What command is used to calculate how the temperature changes during a simulation?</w:t>
-      </w:r>
-    </w:p>
-    <w:p>
-      <w:pPr>
-        <w:rPr>
-          <w:rFonts w:ascii="Courier New" w:hAnsi="Courier New" w:cs="Courier New"/>
-        </w:rPr>
-      </w:pPr>
-      <w:r>
-        <w:rPr>
-          <w:rFonts w:ascii="Helvetica" w:hAnsi="Helvetica" w:cs="Courier New"/>
-          <w:highlight w:val="yellow"/>
-        </w:rPr>
-        <w:t xml:space="preserve">a) </w:t>
-      </w:r>
-      <w:proofErr w:type="spellStart"/>
-      <w:r>
-        <w:rPr>
-          <w:rFonts w:ascii="Courier New" w:hAnsi="Courier New" w:cs="Courier New"/>
-          <w:highlight w:val="yellow"/>
-        </w:rPr>
-        <w:t>gmx</w:t>
-      </w:r>
-      <w:proofErr w:type="spellEnd"/>
-      <w:r>
-        <w:rPr>
-          <w:rFonts w:ascii="Courier New" w:hAnsi="Courier New" w:cs="Courier New"/>
-          <w:highlight w:val="yellow"/>
-        </w:rPr>
-        <w:t xml:space="preserve"> energy</w:t>
-      </w:r>
-    </w:p>
-    <w:p>
-      <w:pPr>
-        <w:rPr>
-          <w:rFonts w:ascii="Courier New" w:hAnsi="Courier New" w:cs="Courier New"/>
-        </w:rPr>
-      </w:pPr>
-      <w:r>
-        <w:rPr>
-          <w:rFonts w:ascii="Helvetica" w:hAnsi="Helvetica" w:cs="Courier New"/>
-        </w:rPr>
-        <w:t xml:space="preserve">b) </w:t>
-      </w:r>
-      <w:proofErr w:type="spellStart"/>
-      <w:r>
-        <w:rPr>
-          <w:rFonts w:ascii="Courier New" w:hAnsi="Courier New" w:cs="Courier New"/>
-        </w:rPr>
-        <w:t>gmx</w:t>
-      </w:r>
-      <w:proofErr w:type="spellEnd"/>
-      <w:r>
-        <w:rPr>
-          <w:rFonts w:ascii="Courier New" w:hAnsi="Courier New" w:cs="Courier New"/>
-        </w:rPr>
-        <w:t xml:space="preserve"> temp</w:t>
-      </w:r>
-    </w:p>
-    <w:p>
-      <w:pPr>
-        <w:rPr>
-          <w:rFonts w:ascii="Helvetica" w:hAnsi="Helvetica" w:cs="Courier New"/>
-        </w:rPr>
-      </w:pPr>
-      <w:r>
-        <w:rPr>
-          <w:rFonts w:ascii="Helvetica" w:hAnsi="Helvetica" w:cs="Courier New"/>
-        </w:rPr>
-        <w:t xml:space="preserve">c) </w:t>
-      </w:r>
-      <w:proofErr w:type="spellStart"/>
-      <w:r>
-        <w:rPr>
-          <w:rFonts w:ascii="Courier New" w:hAnsi="Courier New" w:cs="Courier New"/>
-        </w:rPr>
-        <w:t>gmx</w:t>
-      </w:r>
-      <w:proofErr w:type="spellEnd"/>
-      <w:r>
-        <w:rPr>
-          <w:rFonts w:ascii="Courier New" w:hAnsi="Courier New" w:cs="Courier New"/>
-        </w:rPr>
-        <w:t xml:space="preserve"> calculate</w:t>
-      </w:r>
-    </w:p>
-    <w:p>
-      <w:pPr>
-        <w:rPr>
-          <w:rFonts w:ascii="Courier New" w:hAnsi="Courier New" w:cs="Courier New"/>
-        </w:rPr>
-      </w:pPr>
-      <w:r>
-        <w:rPr>
-          <w:rFonts w:ascii="Helvetica" w:hAnsi="Helvetica" w:cs="Courier New"/>
-        </w:rPr>
-        <w:t xml:space="preserve">d) </w:t>
-      </w:r>
-      <w:proofErr w:type="spellStart"/>
-      <w:r>
-        <w:rPr>
-          <w:rFonts w:ascii="Courier New" w:hAnsi="Courier New" w:cs="Courier New"/>
-        </w:rPr>
-        <w:t>gmx</w:t>
-      </w:r>
-      <w:proofErr w:type="spellEnd"/>
-      <w:r>
-        <w:rPr>
-          <w:rFonts w:ascii="Courier New" w:hAnsi="Courier New" w:cs="Courier New"/>
-        </w:rPr>
-        <w:t xml:space="preserve"> </w:t>
-      </w:r>
-      <w:r>
-        <w:rPr>
-          <w:rFonts w:ascii="Courier New" w:hAnsi="Courier New" w:cs="Courier New"/>
-        </w:rPr>
-        <w:t>solvate</w:t>
+      <w:r>
+        <w:rPr>
+          <w:rFonts w:ascii="Helvetica" w:hAnsi="Helvetica" w:cs="Courier New"/>
+        </w:rPr>
+        <w:t>All of the above</w:t>
       </w:r>
     </w:p>
     <w:sectPr>

</xml_diff>